<commit_message>
Load technical specification v.3
</commit_message>
<xml_diff>
--- a/documentation/ТЗ.docx
+++ b/documentation/ТЗ.docx
@@ -12,9 +12,7 @@
         </w:rPr>
       </w:pPr>
       <w:bookmarkStart w:id="0" w:name="_heading=h.gjdgxs" w:colFirst="0" w:colLast="0"/>
-      <w:bookmarkStart w:id="1" w:name="_GoBack"/>
       <w:bookmarkEnd w:id="0"/>
-      <w:bookmarkEnd w:id="1"/>
       <w:r>
         <w:rPr>
           <w:sz w:val="28"/>
@@ -652,7 +650,7 @@
         </w:rPr>
         <w:fldChar w:fldCharType="separate"/>
       </w:r>
-      <w:hyperlink w:anchor="_Toc161264995" w:history="1">
+      <w:hyperlink w:anchor="_Toc161265603" w:history="1">
         <w:r>
           <w:rPr>
             <w:rStyle w:val="a9"/>
@@ -684,7 +682,7 @@
             <w:webHidden/>
             <w:sz w:val="28"/>
           </w:rPr>
-          <w:instrText xml:space="preserve"> PAGEREF _Toc161264995 \h </w:instrText>
+          <w:instrText xml:space="preserve"> PAGEREF _Toc161265603 \h </w:instrText>
         </w:r>
         <w:r>
           <w:rPr>
@@ -728,7 +726,7 @@
           <w:szCs w:val="22"/>
         </w:rPr>
       </w:pPr>
-      <w:hyperlink w:anchor="_Toc161264996" w:history="1">
+      <w:hyperlink w:anchor="_Toc161265604" w:history="1">
         <w:r>
           <w:rPr>
             <w:rStyle w:val="a9"/>
@@ -760,7 +758,7 @@
             <w:webHidden/>
             <w:sz w:val="28"/>
           </w:rPr>
-          <w:instrText xml:space="preserve"> PAGEREF _Toc161264996 \h </w:instrText>
+          <w:instrText xml:space="preserve"> PAGEREF _Toc161265604 \h </w:instrText>
         </w:r>
         <w:r>
           <w:rPr>
@@ -808,7 +806,7 @@
           <w:szCs w:val="22"/>
         </w:rPr>
       </w:pPr>
-      <w:hyperlink w:anchor="_Toc161264997" w:history="1">
+      <w:hyperlink w:anchor="_Toc161265605" w:history="1">
         <w:r>
           <w:rPr>
             <w:rStyle w:val="a9"/>
@@ -840,7 +838,7 @@
             <w:webHidden/>
             <w:sz w:val="28"/>
           </w:rPr>
-          <w:instrText xml:space="preserve"> PAGEREF _Toc161264997 \h </w:instrText>
+          <w:instrText xml:space="preserve"> PAGEREF _Toc161265605 \h </w:instrText>
         </w:r>
         <w:r>
           <w:rPr>
@@ -888,7 +886,7 @@
           <w:szCs w:val="22"/>
         </w:rPr>
       </w:pPr>
-      <w:hyperlink w:anchor="_Toc161264998" w:history="1">
+      <w:hyperlink w:anchor="_Toc161265606" w:history="1">
         <w:r>
           <w:rPr>
             <w:rStyle w:val="a9"/>
@@ -920,7 +918,7 @@
             <w:webHidden/>
             <w:sz w:val="28"/>
           </w:rPr>
-          <w:instrText xml:space="preserve"> PAGEREF _Toc161264998 \h </w:instrText>
+          <w:instrText xml:space="preserve"> PAGEREF _Toc161265606 \h </w:instrText>
         </w:r>
         <w:r>
           <w:rPr>
@@ -969,7 +967,7 @@
           <w:szCs w:val="22"/>
         </w:rPr>
       </w:pPr>
-      <w:hyperlink w:anchor="_Toc161264999" w:history="1">
+      <w:hyperlink w:anchor="_Toc161265607" w:history="1">
         <w:r>
           <w:rPr>
             <w:rStyle w:val="a9"/>
@@ -1018,7 +1016,7 @@
             <w:webHidden/>
             <w:sz w:val="28"/>
           </w:rPr>
-          <w:instrText xml:space="preserve"> PAGEREF _Toc161264999 \h </w:instrText>
+          <w:instrText xml:space="preserve"> PAGEREF _Toc161265607 \h </w:instrText>
         </w:r>
         <w:r>
           <w:rPr>
@@ -1067,7 +1065,7 @@
           <w:szCs w:val="22"/>
         </w:rPr>
       </w:pPr>
-      <w:hyperlink w:anchor="_Toc161265000" w:history="1">
+      <w:hyperlink w:anchor="_Toc161265608" w:history="1">
         <w:r>
           <w:rPr>
             <w:rStyle w:val="a9"/>
@@ -1116,7 +1114,7 @@
             <w:webHidden/>
             <w:sz w:val="28"/>
           </w:rPr>
-          <w:instrText xml:space="preserve"> PAGEREF _Toc161265000 \h </w:instrText>
+          <w:instrText xml:space="preserve"> PAGEREF _Toc161265608 \h </w:instrText>
         </w:r>
         <w:r>
           <w:rPr>
@@ -1164,7 +1162,7 @@
           <w:szCs w:val="22"/>
         </w:rPr>
       </w:pPr>
-      <w:hyperlink w:anchor="_Toc161265001" w:history="1">
+      <w:hyperlink w:anchor="_Toc161265609" w:history="1">
         <w:r>
           <w:rPr>
             <w:rStyle w:val="a9"/>
@@ -1195,7 +1193,7 @@
             <w:webHidden/>
             <w:sz w:val="28"/>
           </w:rPr>
-          <w:instrText xml:space="preserve"> PAGEREF _Toc161265001 \h </w:instrText>
+          <w:instrText xml:space="preserve"> PAGEREF _Toc161265609 \h </w:instrText>
         </w:r>
         <w:r>
           <w:rPr>
@@ -1243,7 +1241,7 @@
           <w:szCs w:val="22"/>
         </w:rPr>
       </w:pPr>
-      <w:hyperlink w:anchor="_Toc161265002" w:history="1">
+      <w:hyperlink w:anchor="_Toc161265610" w:history="1">
         <w:r>
           <w:rPr>
             <w:rStyle w:val="a9"/>
@@ -1275,7 +1273,7 @@
             <w:webHidden/>
             <w:sz w:val="28"/>
           </w:rPr>
-          <w:instrText xml:space="preserve"> PAGEREF _Toc161265002 \h </w:instrText>
+          <w:instrText xml:space="preserve"> PAGEREF _Toc161265610 \h </w:instrText>
         </w:r>
         <w:r>
           <w:rPr>
@@ -1323,7 +1321,7 @@
           <w:szCs w:val="22"/>
         </w:rPr>
       </w:pPr>
-      <w:hyperlink w:anchor="_Toc161265003" w:history="1">
+      <w:hyperlink w:anchor="_Toc161265611" w:history="1">
         <w:r>
           <w:rPr>
             <w:rStyle w:val="a9"/>
@@ -1355,7 +1353,7 @@
             <w:webHidden/>
             <w:sz w:val="28"/>
           </w:rPr>
-          <w:instrText xml:space="preserve"> PAGEREF _Toc161265003 \h </w:instrText>
+          <w:instrText xml:space="preserve"> PAGEREF _Toc161265611 \h </w:instrText>
         </w:r>
         <w:r>
           <w:rPr>
@@ -1399,7 +1397,7 @@
           <w:szCs w:val="22"/>
         </w:rPr>
       </w:pPr>
-      <w:hyperlink w:anchor="_Toc161265004" w:history="1">
+      <w:hyperlink w:anchor="_Toc161265612" w:history="1">
         <w:r>
           <w:rPr>
             <w:rStyle w:val="a9"/>
@@ -1431,7 +1429,7 @@
             <w:webHidden/>
             <w:sz w:val="28"/>
           </w:rPr>
-          <w:instrText xml:space="preserve"> PAGEREF _Toc161265004 \h </w:instrText>
+          <w:instrText xml:space="preserve"> PAGEREF _Toc161265612 \h </w:instrText>
         </w:r>
         <w:r>
           <w:rPr>
@@ -1479,7 +1477,7 @@
           <w:szCs w:val="22"/>
         </w:rPr>
       </w:pPr>
-      <w:hyperlink w:anchor="_Toc161265005" w:history="1">
+      <w:hyperlink w:anchor="_Toc161265613" w:history="1">
         <w:r>
           <w:rPr>
             <w:rStyle w:val="a9"/>
@@ -1511,7 +1509,7 @@
             <w:webHidden/>
             <w:sz w:val="28"/>
           </w:rPr>
-          <w:instrText xml:space="preserve"> PAGEREF _Toc161265005 \h </w:instrText>
+          <w:instrText xml:space="preserve"> PAGEREF _Toc161265613 \h </w:instrText>
         </w:r>
         <w:r>
           <w:rPr>
@@ -1559,7 +1557,7 @@
           <w:szCs w:val="22"/>
         </w:rPr>
       </w:pPr>
-      <w:hyperlink w:anchor="_Toc161265006" w:history="1">
+      <w:hyperlink w:anchor="_Toc161265614" w:history="1">
         <w:r>
           <w:rPr>
             <w:rStyle w:val="a9"/>
@@ -1591,7 +1589,7 @@
             <w:webHidden/>
             <w:sz w:val="28"/>
           </w:rPr>
-          <w:instrText xml:space="preserve"> PAGEREF _Toc161265006 \h </w:instrText>
+          <w:instrText xml:space="preserve"> PAGEREF _Toc161265614 \h </w:instrText>
         </w:r>
         <w:r>
           <w:rPr>
@@ -1635,7 +1633,7 @@
           <w:szCs w:val="22"/>
         </w:rPr>
       </w:pPr>
-      <w:hyperlink w:anchor="_Toc161265007" w:history="1">
+      <w:hyperlink w:anchor="_Toc161265615" w:history="1">
         <w:r>
           <w:rPr>
             <w:rStyle w:val="a9"/>
@@ -1667,7 +1665,7 @@
             <w:webHidden/>
             <w:sz w:val="28"/>
           </w:rPr>
-          <w:instrText xml:space="preserve"> PAGEREF _Toc161265007 \h </w:instrText>
+          <w:instrText xml:space="preserve"> PAGEREF _Toc161265615 \h </w:instrText>
         </w:r>
         <w:r>
           <w:rPr>
@@ -1715,7 +1713,7 @@
           <w:szCs w:val="22"/>
         </w:rPr>
       </w:pPr>
-      <w:hyperlink w:anchor="_Toc161265008" w:history="1">
+      <w:hyperlink w:anchor="_Toc161265616" w:history="1">
         <w:r>
           <w:rPr>
             <w:rStyle w:val="a9"/>
@@ -1747,7 +1745,7 @@
             <w:webHidden/>
             <w:sz w:val="28"/>
           </w:rPr>
-          <w:instrText xml:space="preserve"> PAGEREF _Toc161265008 \h </w:instrText>
+          <w:instrText xml:space="preserve"> PAGEREF _Toc161265616 \h </w:instrText>
         </w:r>
         <w:r>
           <w:rPr>
@@ -1795,7 +1793,7 @@
           <w:szCs w:val="22"/>
         </w:rPr>
       </w:pPr>
-      <w:hyperlink w:anchor="_Toc161265009" w:history="1">
+      <w:hyperlink w:anchor="_Toc161265617" w:history="1">
         <w:r>
           <w:rPr>
             <w:rStyle w:val="a9"/>
@@ -1826,7 +1824,7 @@
             <w:webHidden/>
             <w:sz w:val="28"/>
           </w:rPr>
-          <w:instrText xml:space="preserve"> PAGEREF _Toc161265009 \h </w:instrText>
+          <w:instrText xml:space="preserve"> PAGEREF _Toc161265617 \h </w:instrText>
         </w:r>
         <w:r>
           <w:rPr>
@@ -1874,7 +1872,7 @@
           <w:szCs w:val="22"/>
         </w:rPr>
       </w:pPr>
-      <w:hyperlink w:anchor="_Toc161265010" w:history="1">
+      <w:hyperlink w:anchor="_Toc161265618" w:history="1">
         <w:r>
           <w:rPr>
             <w:rStyle w:val="a9"/>
@@ -1906,7 +1904,7 @@
             <w:webHidden/>
             <w:sz w:val="28"/>
           </w:rPr>
-          <w:instrText xml:space="preserve"> PAGEREF _Toc161265010 \h </w:instrText>
+          <w:instrText xml:space="preserve"> PAGEREF _Toc161265618 \h </w:instrText>
         </w:r>
         <w:r>
           <w:rPr>
@@ -1950,7 +1948,7 @@
           <w:szCs w:val="22"/>
         </w:rPr>
       </w:pPr>
-      <w:hyperlink w:anchor="_Toc161265011" w:history="1">
+      <w:hyperlink w:anchor="_Toc161265619" w:history="1">
         <w:r>
           <w:rPr>
             <w:rStyle w:val="a9"/>
@@ -1982,7 +1980,7 @@
             <w:webHidden/>
             <w:sz w:val="28"/>
           </w:rPr>
-          <w:instrText xml:space="preserve"> PAGEREF _Toc161265011 \h </w:instrText>
+          <w:instrText xml:space="preserve"> PAGEREF _Toc161265619 \h </w:instrText>
         </w:r>
         <w:r>
           <w:rPr>
@@ -2030,7 +2028,7 @@
           <w:szCs w:val="22"/>
         </w:rPr>
       </w:pPr>
-      <w:hyperlink w:anchor="_Toc161265012" w:history="1">
+      <w:hyperlink w:anchor="_Toc161265620" w:history="1">
         <w:r>
           <w:rPr>
             <w:rStyle w:val="a9"/>
@@ -2061,7 +2059,7 @@
             <w:webHidden/>
             <w:sz w:val="28"/>
           </w:rPr>
-          <w:instrText xml:space="preserve"> PAGEREF _Toc161265012 \h </w:instrText>
+          <w:instrText xml:space="preserve"> PAGEREF _Toc161265620 \h </w:instrText>
         </w:r>
         <w:r>
           <w:rPr>
@@ -2109,7 +2107,7 @@
           <w:szCs w:val="22"/>
         </w:rPr>
       </w:pPr>
-      <w:hyperlink w:anchor="_Toc161265013" w:history="1">
+      <w:hyperlink w:anchor="_Toc161265621" w:history="1">
         <w:r>
           <w:rPr>
             <w:rStyle w:val="a9"/>
@@ -2140,7 +2138,7 @@
             <w:webHidden/>
             <w:sz w:val="28"/>
           </w:rPr>
-          <w:instrText xml:space="preserve"> PAGEREF _Toc161265013 \h </w:instrText>
+          <w:instrText xml:space="preserve"> PAGEREF _Toc161265621 \h </w:instrText>
         </w:r>
         <w:r>
           <w:rPr>
@@ -2188,7 +2186,7 @@
           <w:szCs w:val="22"/>
         </w:rPr>
       </w:pPr>
-      <w:hyperlink w:anchor="_Toc161265014" w:history="1">
+      <w:hyperlink w:anchor="_Toc161265622" w:history="1">
         <w:r>
           <w:rPr>
             <w:rStyle w:val="a9"/>
@@ -2219,7 +2217,7 @@
             <w:webHidden/>
             <w:sz w:val="28"/>
           </w:rPr>
-          <w:instrText xml:space="preserve"> PAGEREF _Toc161265014 \h </w:instrText>
+          <w:instrText xml:space="preserve"> PAGEREF _Toc161265622 \h </w:instrText>
         </w:r>
         <w:r>
           <w:rPr>
@@ -2267,7 +2265,7 @@
           <w:szCs w:val="22"/>
         </w:rPr>
       </w:pPr>
-      <w:hyperlink w:anchor="_Toc161265015" w:history="1">
+      <w:hyperlink w:anchor="_Toc161265623" w:history="1">
         <w:r>
           <w:rPr>
             <w:rStyle w:val="a9"/>
@@ -2298,7 +2296,7 @@
             <w:webHidden/>
             <w:sz w:val="28"/>
           </w:rPr>
-          <w:instrText xml:space="preserve"> PAGEREF _Toc161265015 \h </w:instrText>
+          <w:instrText xml:space="preserve"> PAGEREF _Toc161265623 \h </w:instrText>
         </w:r>
         <w:r>
           <w:rPr>
@@ -2346,7 +2344,7 @@
           <w:szCs w:val="22"/>
         </w:rPr>
       </w:pPr>
-      <w:hyperlink w:anchor="_Toc161265016" w:history="1">
+      <w:hyperlink w:anchor="_Toc161265624" w:history="1">
         <w:r>
           <w:rPr>
             <w:rStyle w:val="a9"/>
@@ -2377,7 +2375,7 @@
             <w:webHidden/>
             <w:sz w:val="28"/>
           </w:rPr>
-          <w:instrText xml:space="preserve"> PAGEREF _Toc161265016 \h </w:instrText>
+          <w:instrText xml:space="preserve"> PAGEREF _Toc161265624 \h </w:instrText>
         </w:r>
         <w:r>
           <w:rPr>
@@ -2425,7 +2423,7 @@
           <w:szCs w:val="22"/>
         </w:rPr>
       </w:pPr>
-      <w:hyperlink w:anchor="_Toc161265017" w:history="1">
+      <w:hyperlink w:anchor="_Toc161265625" w:history="1">
         <w:r>
           <w:rPr>
             <w:rStyle w:val="a9"/>
@@ -2456,7 +2454,7 @@
             <w:webHidden/>
             <w:sz w:val="28"/>
           </w:rPr>
-          <w:instrText xml:space="preserve"> PAGEREF _Toc161265017 \h </w:instrText>
+          <w:instrText xml:space="preserve"> PAGEREF _Toc161265625 \h </w:instrText>
         </w:r>
         <w:r>
           <w:rPr>
@@ -2504,7 +2502,7 @@
           <w:szCs w:val="22"/>
         </w:rPr>
       </w:pPr>
-      <w:hyperlink w:anchor="_Toc161265018" w:history="1">
+      <w:hyperlink w:anchor="_Toc161265626" w:history="1">
         <w:r>
           <w:rPr>
             <w:rStyle w:val="a9"/>
@@ -2535,7 +2533,7 @@
             <w:webHidden/>
             <w:sz w:val="28"/>
           </w:rPr>
-          <w:instrText xml:space="preserve"> PAGEREF _Toc161265018 \h </w:instrText>
+          <w:instrText xml:space="preserve"> PAGEREF _Toc161265626 \h </w:instrText>
         </w:r>
         <w:r>
           <w:rPr>
@@ -2583,7 +2581,7 @@
           <w:szCs w:val="22"/>
         </w:rPr>
       </w:pPr>
-      <w:hyperlink w:anchor="_Toc161265019" w:history="1">
+      <w:hyperlink w:anchor="_Toc161265627" w:history="1">
         <w:r>
           <w:rPr>
             <w:rStyle w:val="a9"/>
@@ -2614,7 +2612,7 @@
             <w:webHidden/>
             <w:sz w:val="28"/>
           </w:rPr>
-          <w:instrText xml:space="preserve"> PAGEREF _Toc161265019 \h </w:instrText>
+          <w:instrText xml:space="preserve"> PAGEREF _Toc161265627 \h </w:instrText>
         </w:r>
         <w:r>
           <w:rPr>
@@ -2662,7 +2660,7 @@
           <w:szCs w:val="22"/>
         </w:rPr>
       </w:pPr>
-      <w:hyperlink w:anchor="_Toc161265020" w:history="1">
+      <w:hyperlink w:anchor="_Toc161265628" w:history="1">
         <w:r>
           <w:rPr>
             <w:rStyle w:val="a9"/>
@@ -2693,7 +2691,7 @@
             <w:webHidden/>
             <w:sz w:val="28"/>
           </w:rPr>
-          <w:instrText xml:space="preserve"> PAGEREF _Toc161265020 \h </w:instrText>
+          <w:instrText xml:space="preserve"> PAGEREF _Toc161265628 \h </w:instrText>
         </w:r>
         <w:r>
           <w:rPr>
@@ -2741,7 +2739,7 @@
           <w:szCs w:val="22"/>
         </w:rPr>
       </w:pPr>
-      <w:hyperlink w:anchor="_Toc161265021" w:history="1">
+      <w:hyperlink w:anchor="_Toc161265629" w:history="1">
         <w:r>
           <w:rPr>
             <w:rStyle w:val="a9"/>
@@ -2772,7 +2770,7 @@
             <w:webHidden/>
             <w:sz w:val="28"/>
           </w:rPr>
-          <w:instrText xml:space="preserve"> PAGEREF _Toc161265021 \h </w:instrText>
+          <w:instrText xml:space="preserve"> PAGEREF _Toc161265629 \h </w:instrText>
         </w:r>
         <w:r>
           <w:rPr>
@@ -2820,7 +2818,7 @@
           <w:szCs w:val="22"/>
         </w:rPr>
       </w:pPr>
-      <w:hyperlink w:anchor="_Toc161265022" w:history="1">
+      <w:hyperlink w:anchor="_Toc161265630" w:history="1">
         <w:r>
           <w:rPr>
             <w:rStyle w:val="a9"/>
@@ -2851,7 +2849,7 @@
             <w:webHidden/>
             <w:sz w:val="28"/>
           </w:rPr>
-          <w:instrText xml:space="preserve"> PAGEREF _Toc161265022 \h </w:instrText>
+          <w:instrText xml:space="preserve"> PAGEREF _Toc161265630 \h </w:instrText>
         </w:r>
         <w:r>
           <w:rPr>
@@ -2899,7 +2897,7 @@
           <w:szCs w:val="22"/>
         </w:rPr>
       </w:pPr>
-      <w:hyperlink w:anchor="_Toc161265023" w:history="1">
+      <w:hyperlink w:anchor="_Toc161265631" w:history="1">
         <w:r>
           <w:rPr>
             <w:rStyle w:val="a9"/>
@@ -2930,7 +2928,7 @@
             <w:webHidden/>
             <w:sz w:val="28"/>
           </w:rPr>
-          <w:instrText xml:space="preserve"> PAGEREF _Toc161265023 \h </w:instrText>
+          <w:instrText xml:space="preserve"> PAGEREF _Toc161265631 \h </w:instrText>
         </w:r>
         <w:r>
           <w:rPr>
@@ -2974,7 +2972,7 @@
           <w:szCs w:val="22"/>
         </w:rPr>
       </w:pPr>
-      <w:hyperlink w:anchor="_Toc161265024" w:history="1">
+      <w:hyperlink w:anchor="_Toc161265632" w:history="1">
         <w:r>
           <w:rPr>
             <w:rStyle w:val="a9"/>
@@ -3006,7 +3004,7 @@
             <w:webHidden/>
             <w:sz w:val="28"/>
           </w:rPr>
-          <w:instrText xml:space="preserve"> PAGEREF _Toc161265024 \h </w:instrText>
+          <w:instrText xml:space="preserve"> PAGEREF _Toc161265632 \h </w:instrText>
         </w:r>
         <w:r>
           <w:rPr>
@@ -3050,7 +3048,7 @@
           <w:szCs w:val="22"/>
         </w:rPr>
       </w:pPr>
-      <w:hyperlink w:anchor="_Toc161265025" w:history="1">
+      <w:hyperlink w:anchor="_Toc161265633" w:history="1">
         <w:r>
           <w:rPr>
             <w:rStyle w:val="a9"/>
@@ -3082,7 +3080,7 @@
             <w:webHidden/>
             <w:sz w:val="28"/>
           </w:rPr>
-          <w:instrText xml:space="preserve"> PAGEREF _Toc161265025 \h </w:instrText>
+          <w:instrText xml:space="preserve"> PAGEREF _Toc161265633 \h </w:instrText>
         </w:r>
         <w:r>
           <w:rPr>
@@ -3130,7 +3128,7 @@
           <w:szCs w:val="22"/>
         </w:rPr>
       </w:pPr>
-      <w:hyperlink w:anchor="_Toc161265026" w:history="1">
+      <w:hyperlink w:anchor="_Toc161265634" w:history="1">
         <w:r>
           <w:rPr>
             <w:rStyle w:val="a9"/>
@@ -3162,7 +3160,7 @@
             <w:webHidden/>
             <w:sz w:val="28"/>
           </w:rPr>
-          <w:instrText xml:space="preserve"> PAGEREF _Toc161265026 \h </w:instrText>
+          <w:instrText xml:space="preserve"> PAGEREF _Toc161265634 \h </w:instrText>
         </w:r>
         <w:r>
           <w:rPr>
@@ -3210,7 +3208,7 @@
           <w:szCs w:val="22"/>
         </w:rPr>
       </w:pPr>
-      <w:hyperlink w:anchor="_Toc161265027" w:history="1">
+      <w:hyperlink w:anchor="_Toc161265635" w:history="1">
         <w:r>
           <w:rPr>
             <w:rStyle w:val="a9"/>
@@ -3242,7 +3240,7 @@
             <w:webHidden/>
             <w:sz w:val="28"/>
           </w:rPr>
-          <w:instrText xml:space="preserve"> PAGEREF _Toc161265027 \h </w:instrText>
+          <w:instrText xml:space="preserve"> PAGEREF _Toc161265635 \h </w:instrText>
         </w:r>
         <w:r>
           <w:rPr>
@@ -3290,7 +3288,7 @@
           <w:szCs w:val="22"/>
         </w:rPr>
       </w:pPr>
-      <w:hyperlink w:anchor="_Toc161265028" w:history="1">
+      <w:hyperlink w:anchor="_Toc161265636" w:history="1">
         <w:r>
           <w:rPr>
             <w:rStyle w:val="a9"/>
@@ -3322,7 +3320,7 @@
             <w:webHidden/>
             <w:sz w:val="28"/>
           </w:rPr>
-          <w:instrText xml:space="preserve"> PAGEREF _Toc161265028 \h </w:instrText>
+          <w:instrText xml:space="preserve"> PAGEREF _Toc161265636 \h </w:instrText>
         </w:r>
         <w:r>
           <w:rPr>
@@ -3366,7 +3364,7 @@
           <w:szCs w:val="22"/>
         </w:rPr>
       </w:pPr>
-      <w:hyperlink w:anchor="_Toc161265029" w:history="1">
+      <w:hyperlink w:anchor="_Toc161265637" w:history="1">
         <w:r>
           <w:rPr>
             <w:rStyle w:val="a9"/>
@@ -3397,7 +3395,7 @@
             <w:webHidden/>
             <w:sz w:val="28"/>
           </w:rPr>
-          <w:instrText xml:space="preserve"> PAGEREF _Toc161265029 \h </w:instrText>
+          <w:instrText xml:space="preserve"> PAGEREF _Toc161265637 \h </w:instrText>
         </w:r>
         <w:r>
           <w:rPr>
@@ -3442,7 +3440,7 @@
           <w:szCs w:val="22"/>
         </w:rPr>
       </w:pPr>
-      <w:hyperlink w:anchor="_Toc161265030" w:history="1">
+      <w:hyperlink w:anchor="_Toc161265638" w:history="1">
         <w:r>
           <w:rPr>
             <w:rStyle w:val="a9"/>
@@ -3474,7 +3472,7 @@
             <w:webHidden/>
             <w:sz w:val="28"/>
           </w:rPr>
-          <w:instrText xml:space="preserve"> PAGEREF _Toc161265030 \h </w:instrText>
+          <w:instrText xml:space="preserve"> PAGEREF _Toc161265638 \h </w:instrText>
         </w:r>
         <w:r>
           <w:rPr>
@@ -3531,6 +3529,8 @@
         </w:rPr>
         <w:br w:type="page"/>
       </w:r>
+      <w:bookmarkStart w:id="1" w:name="_GoBack"/>
+      <w:bookmarkEnd w:id="1"/>
     </w:p>
     <w:p>
       <w:pPr>
@@ -3541,7 +3541,7 @@
           <w:lang w:val="ru-RU"/>
         </w:rPr>
       </w:pPr>
-      <w:bookmarkStart w:id="2" w:name="_Toc161264995"/>
+      <w:bookmarkStart w:id="2" w:name="_Toc161265603"/>
       <w:r>
         <w:rPr>
           <w:rFonts w:eastAsia="DejaVu Sans Condensed"/>
@@ -3561,14 +3561,27 @@
       <w:r>
         <w:t xml:space="preserve">Таблица </w:t>
       </w:r>
-      <w:fldSimple w:instr=" SEQ Таблица \* ARABIC ">
-        <w:r>
-          <w:rPr>
-            <w:noProof/>
-          </w:rPr>
-          <w:t>1</w:t>
-        </w:r>
-      </w:fldSimple>
+      <w:r>
+        <w:fldChar w:fldCharType="begin"/>
+      </w:r>
+      <w:r>
+        <w:instrText xml:space="preserve"> SEQ Таблица \* ARABIC </w:instrText>
+      </w:r>
+      <w:r>
+        <w:fldChar w:fldCharType="separate"/>
+      </w:r>
+      <w:r>
+        <w:rPr>
+          <w:noProof/>
+        </w:rPr>
+        <w:t>1</w:t>
+      </w:r>
+      <w:r>
+        <w:rPr>
+          <w:noProof/>
+        </w:rPr>
+        <w:fldChar w:fldCharType="end"/>
+      </w:r>
       <w:r>
         <w:t xml:space="preserve"> - Определения, сокращения, обозначения.</w:t>
       </w:r>
@@ -4927,7 +4940,7 @@
         </w:rPr>
       </w:pPr>
       <w:bookmarkStart w:id="3" w:name="_Toc160314568"/>
-      <w:bookmarkStart w:id="4" w:name="_Toc161264996"/>
+      <w:bookmarkStart w:id="4" w:name="_Toc161265604"/>
       <w:r>
         <w:rPr>
           <w:rFonts w:eastAsia="DejaVu Sans Condensed"/>
@@ -4946,7 +4959,7 @@
         </w:rPr>
       </w:pPr>
       <w:bookmarkStart w:id="5" w:name="_Toc160314569"/>
-      <w:bookmarkStart w:id="6" w:name="_Toc161264997"/>
+      <w:bookmarkStart w:id="6" w:name="_Toc161265605"/>
       <w:r>
         <w:rPr>
           <w:rFonts w:eastAsia="DejaVu Sans Condensed"/>
@@ -5036,7 +5049,7 @@
         </w:rPr>
       </w:pPr>
       <w:bookmarkStart w:id="7" w:name="_Toc160314570"/>
-      <w:bookmarkStart w:id="8" w:name="_Toc161264998"/>
+      <w:bookmarkStart w:id="8" w:name="_Toc161265606"/>
       <w:r>
         <w:rPr>
           <w:rFonts w:eastAsia="DejaVu Sans Condensed"/>
@@ -5055,7 +5068,7 @@
         </w:rPr>
       </w:pPr>
       <w:bookmarkStart w:id="9" w:name="_Toc160314571"/>
-      <w:bookmarkStart w:id="10" w:name="_Toc161264999"/>
+      <w:bookmarkStart w:id="10" w:name="_Toc161265607"/>
       <w:r>
         <w:rPr>
           <w:rFonts w:eastAsia="DejaVu Sans Condensed"/>
@@ -5104,7 +5117,7 @@
         </w:rPr>
       </w:pPr>
       <w:bookmarkStart w:id="11" w:name="_Toc160314572"/>
-      <w:bookmarkStart w:id="12" w:name="_Toc161265000"/>
+      <w:bookmarkStart w:id="12" w:name="_Toc161265608"/>
       <w:r>
         <w:rPr>
           <w:rFonts w:eastAsia="DejaVu Sans Condensed"/>
@@ -5126,7 +5139,7 @@
       <w:pPr>
         <w:pStyle w:val="a0"/>
       </w:pPr>
-      <w:bookmarkStart w:id="13" w:name="_Toc161265001"/>
+      <w:bookmarkStart w:id="13" w:name="_Toc161265609"/>
       <w:r>
         <w:t>П</w:t>
       </w:r>
@@ -5183,7 +5196,7 @@
         </w:rPr>
       </w:pPr>
       <w:bookmarkStart w:id="14" w:name="_Toc160314573"/>
-      <w:bookmarkStart w:id="15" w:name="_Toc161265002"/>
+      <w:bookmarkStart w:id="15" w:name="_Toc161265610"/>
       <w:r>
         <w:rPr>
           <w:rFonts w:eastAsia="DejaVu Sans Condensed"/>
@@ -5239,7 +5252,7 @@
         </w:rPr>
       </w:pPr>
       <w:bookmarkStart w:id="16" w:name="_Toc160314574"/>
-      <w:bookmarkStart w:id="17" w:name="_Toc161265003"/>
+      <w:bookmarkStart w:id="17" w:name="_Toc161265611"/>
       <w:r>
         <w:rPr>
           <w:rFonts w:eastAsia="DejaVu Sans Condensed"/>
@@ -5421,7 +5434,7 @@
         </w:rPr>
       </w:pPr>
       <w:bookmarkStart w:id="18" w:name="_Toc160314575"/>
-      <w:bookmarkStart w:id="19" w:name="_Toc161265004"/>
+      <w:bookmarkStart w:id="19" w:name="_Toc161265612"/>
       <w:r>
         <w:rPr>
           <w:rFonts w:eastAsia="DejaVu Sans Condensed"/>
@@ -5440,7 +5453,7 @@
         </w:rPr>
       </w:pPr>
       <w:bookmarkStart w:id="20" w:name="_Toc160314576"/>
-      <w:bookmarkStart w:id="21" w:name="_Toc161265005"/>
+      <w:bookmarkStart w:id="21" w:name="_Toc161265613"/>
       <w:r>
         <w:rPr>
           <w:rFonts w:eastAsia="DejaVu Sans Condensed"/>
@@ -5525,7 +5538,7 @@
         </w:rPr>
       </w:pPr>
       <w:bookmarkStart w:id="22" w:name="_Toc160314577"/>
-      <w:bookmarkStart w:id="23" w:name="_Toc161265006"/>
+      <w:bookmarkStart w:id="23" w:name="_Toc161265614"/>
       <w:r>
         <w:rPr>
           <w:rFonts w:eastAsia="DejaVu Sans Condensed"/>
@@ -5758,7 +5771,7 @@
         </w:rPr>
       </w:pPr>
       <w:bookmarkStart w:id="24" w:name="_Toc160314578"/>
-      <w:bookmarkStart w:id="25" w:name="_Toc161265007"/>
+      <w:bookmarkStart w:id="25" w:name="_Toc161265615"/>
       <w:r>
         <w:rPr>
           <w:rFonts w:eastAsia="DejaVu Sans Condensed"/>
@@ -5777,7 +5790,7 @@
         </w:rPr>
       </w:pPr>
       <w:bookmarkStart w:id="26" w:name="_Toc160314579"/>
-      <w:bookmarkStart w:id="27" w:name="_Toc161265008"/>
+      <w:bookmarkStart w:id="27" w:name="_Toc161265616"/>
       <w:r>
         <w:rPr>
           <w:rFonts w:eastAsia="DejaVu Sans Condensed"/>
@@ -6144,14 +6157,27 @@
       <w:r>
         <w:t xml:space="preserve">Рисунок </w:t>
       </w:r>
-      <w:fldSimple w:instr=" SEQ Рисунок \* ARABIC ">
-        <w:r>
-          <w:rPr>
-            <w:noProof/>
-          </w:rPr>
-          <w:t>1</w:t>
-        </w:r>
-      </w:fldSimple>
+      <w:r>
+        <w:fldChar w:fldCharType="begin"/>
+      </w:r>
+      <w:r>
+        <w:instrText xml:space="preserve"> SEQ Рисунок \* ARABIC </w:instrText>
+      </w:r>
+      <w:r>
+        <w:fldChar w:fldCharType="separate"/>
+      </w:r>
+      <w:r>
+        <w:rPr>
+          <w:noProof/>
+        </w:rPr>
+        <w:t>1</w:t>
+      </w:r>
+      <w:r>
+        <w:rPr>
+          <w:noProof/>
+        </w:rPr>
+        <w:fldChar w:fldCharType="end"/>
+      </w:r>
       <w:bookmarkEnd w:id="28"/>
       <w:r>
         <w:t xml:space="preserve"> - Диаграмма развертывания приложения</w:t>
@@ -6161,7 +6187,7 @@
       <w:pPr>
         <w:pStyle w:val="a0"/>
       </w:pPr>
-      <w:bookmarkStart w:id="29" w:name="_Toc161265009"/>
+      <w:bookmarkStart w:id="29" w:name="_Toc161265617"/>
       <w:r>
         <w:t>Общие требования к оформлению и верстке страниц</w:t>
       </w:r>
@@ -6201,7 +6227,7 @@
         </w:rPr>
       </w:pPr>
       <w:bookmarkStart w:id="30" w:name="_Toc160314580"/>
-      <w:bookmarkStart w:id="31" w:name="_Toc161265010"/>
+      <w:bookmarkStart w:id="31" w:name="_Toc161265618"/>
       <w:r>
         <w:rPr>
           <w:rFonts w:eastAsia="DejaVu Sans Condensed"/>
@@ -6525,7 +6551,7 @@
         </w:rPr>
       </w:pPr>
       <w:bookmarkStart w:id="32" w:name="_Toc160314582"/>
-      <w:bookmarkStart w:id="33" w:name="_Toc161265011"/>
+      <w:bookmarkStart w:id="33" w:name="_Toc161265619"/>
       <w:r>
         <w:rPr>
           <w:rFonts w:eastAsia="DejaVu Sans Condensed"/>
@@ -6541,7 +6567,7 @@
         <w:pStyle w:val="a0"/>
       </w:pPr>
       <w:bookmarkStart w:id="34" w:name="_Toc160314583"/>
-      <w:bookmarkStart w:id="35" w:name="_Toc161265012"/>
+      <w:bookmarkStart w:id="35" w:name="_Toc161265620"/>
       <w:r>
         <w:t>Главная</w:t>
       </w:r>
@@ -6735,14 +6761,27 @@
       <w:r>
         <w:t xml:space="preserve">Рисунок </w:t>
       </w:r>
-      <w:fldSimple w:instr=" SEQ Рисунок \* ARABIC ">
-        <w:r>
-          <w:rPr>
-            <w:noProof/>
-          </w:rPr>
-          <w:t>2</w:t>
-        </w:r>
-      </w:fldSimple>
+      <w:r>
+        <w:fldChar w:fldCharType="begin"/>
+      </w:r>
+      <w:r>
+        <w:instrText xml:space="preserve"> SEQ Рисунок \* ARABIC </w:instrText>
+      </w:r>
+      <w:r>
+        <w:fldChar w:fldCharType="separate"/>
+      </w:r>
+      <w:r>
+        <w:rPr>
+          <w:noProof/>
+        </w:rPr>
+        <w:t>2</w:t>
+      </w:r>
+      <w:r>
+        <w:rPr>
+          <w:noProof/>
+        </w:rPr>
+        <w:fldChar w:fldCharType="end"/>
+      </w:r>
       <w:bookmarkEnd w:id="36"/>
       <w:r>
         <w:t xml:space="preserve"> – Концепт главной страницы</w:t>
@@ -6753,7 +6792,7 @@
         <w:pStyle w:val="a0"/>
       </w:pPr>
       <w:bookmarkStart w:id="37" w:name="_Toc160314584"/>
-      <w:bookmarkStart w:id="38" w:name="_Toc161265013"/>
+      <w:bookmarkStart w:id="38" w:name="_Toc161265621"/>
       <w:r>
         <w:t xml:space="preserve">Страница </w:t>
       </w:r>
@@ -7014,14 +7053,27 @@
       <w:r>
         <w:t xml:space="preserve">Рисунок </w:t>
       </w:r>
-      <w:fldSimple w:instr=" SEQ Рисунок \* ARABIC ">
-        <w:r>
-          <w:rPr>
-            <w:noProof/>
-          </w:rPr>
-          <w:t>3</w:t>
-        </w:r>
-      </w:fldSimple>
+      <w:r>
+        <w:fldChar w:fldCharType="begin"/>
+      </w:r>
+      <w:r>
+        <w:instrText xml:space="preserve"> SEQ Рисунок \* ARABIC </w:instrText>
+      </w:r>
+      <w:r>
+        <w:fldChar w:fldCharType="separate"/>
+      </w:r>
+      <w:r>
+        <w:rPr>
+          <w:noProof/>
+        </w:rPr>
+        <w:t>3</w:t>
+      </w:r>
+      <w:r>
+        <w:rPr>
+          <w:noProof/>
+        </w:rPr>
+        <w:fldChar w:fldCharType="end"/>
+      </w:r>
       <w:bookmarkEnd w:id="39"/>
       <w:r>
         <w:t xml:space="preserve"> - </w:t>
@@ -7037,7 +7089,7 @@
         <w:pStyle w:val="a0"/>
       </w:pPr>
       <w:bookmarkStart w:id="41" w:name="_Toc160314585"/>
-      <w:bookmarkStart w:id="42" w:name="_Toc161265014"/>
+      <w:bookmarkStart w:id="42" w:name="_Toc161265622"/>
       <w:r>
         <w:t>Страница авторизации</w:t>
       </w:r>
@@ -7319,14 +7371,27 @@
       <w:r>
         <w:t xml:space="preserve">Рисунок </w:t>
       </w:r>
-      <w:fldSimple w:instr=" SEQ Рисунок \* ARABIC ">
-        <w:r>
-          <w:rPr>
-            <w:noProof/>
-          </w:rPr>
-          <w:t>4</w:t>
-        </w:r>
-      </w:fldSimple>
+      <w:r>
+        <w:fldChar w:fldCharType="begin"/>
+      </w:r>
+      <w:r>
+        <w:instrText xml:space="preserve"> SEQ Рисунок \* ARABIC </w:instrText>
+      </w:r>
+      <w:r>
+        <w:fldChar w:fldCharType="separate"/>
+      </w:r>
+      <w:r>
+        <w:rPr>
+          <w:noProof/>
+        </w:rPr>
+        <w:t>4</w:t>
+      </w:r>
+      <w:r>
+        <w:rPr>
+          <w:noProof/>
+        </w:rPr>
+        <w:fldChar w:fldCharType="end"/>
+      </w:r>
       <w:bookmarkEnd w:id="43"/>
       <w:r>
         <w:t xml:space="preserve"> - Концепт страницы авторизации</w:t>
@@ -7337,7 +7402,7 @@
         <w:pStyle w:val="a0"/>
       </w:pPr>
       <w:bookmarkStart w:id="44" w:name="_Toc160314586"/>
-      <w:bookmarkStart w:id="45" w:name="_Toc161265015"/>
+      <w:bookmarkStart w:id="45" w:name="_Toc161265623"/>
       <w:r>
         <w:t>Боковое меню</w:t>
       </w:r>
@@ -7640,14 +7705,27 @@
       <w:r>
         <w:t xml:space="preserve">Рисунок </w:t>
       </w:r>
-      <w:fldSimple w:instr=" SEQ Рисунок \* ARABIC ">
-        <w:r>
-          <w:rPr>
-            <w:noProof/>
-          </w:rPr>
-          <w:t>5</w:t>
-        </w:r>
-      </w:fldSimple>
+      <w:r>
+        <w:fldChar w:fldCharType="begin"/>
+      </w:r>
+      <w:r>
+        <w:instrText xml:space="preserve"> SEQ Рисунок \* ARABIC </w:instrText>
+      </w:r>
+      <w:r>
+        <w:fldChar w:fldCharType="separate"/>
+      </w:r>
+      <w:r>
+        <w:rPr>
+          <w:noProof/>
+        </w:rPr>
+        <w:t>5</w:t>
+      </w:r>
+      <w:r>
+        <w:rPr>
+          <w:noProof/>
+        </w:rPr>
+        <w:fldChar w:fldCharType="end"/>
+      </w:r>
       <w:bookmarkEnd w:id="46"/>
       <w:r>
         <w:t xml:space="preserve"> - </w:t>
@@ -7663,7 +7741,7 @@
         <w:pStyle w:val="a0"/>
       </w:pPr>
       <w:bookmarkStart w:id="48" w:name="_Toc160314587"/>
-      <w:bookmarkStart w:id="49" w:name="_Toc161265016"/>
+      <w:bookmarkStart w:id="49" w:name="_Toc161265624"/>
       <w:r>
         <w:t>Ингредиенты</w:t>
       </w:r>
@@ -7900,14 +7978,27 @@
       <w:r>
         <w:t xml:space="preserve">Рисунок </w:t>
       </w:r>
-      <w:fldSimple w:instr=" SEQ Рисунок \* ARABIC ">
-        <w:r>
-          <w:rPr>
-            <w:noProof/>
-          </w:rPr>
-          <w:t>6</w:t>
-        </w:r>
-      </w:fldSimple>
+      <w:r>
+        <w:fldChar w:fldCharType="begin"/>
+      </w:r>
+      <w:r>
+        <w:instrText xml:space="preserve"> SEQ Рисунок \* ARABIC </w:instrText>
+      </w:r>
+      <w:r>
+        <w:fldChar w:fldCharType="separate"/>
+      </w:r>
+      <w:r>
+        <w:rPr>
+          <w:noProof/>
+        </w:rPr>
+        <w:t>6</w:t>
+      </w:r>
+      <w:r>
+        <w:rPr>
+          <w:noProof/>
+        </w:rPr>
+        <w:fldChar w:fldCharType="end"/>
+      </w:r>
       <w:bookmarkEnd w:id="50"/>
       <w:r>
         <w:t xml:space="preserve"> - </w:t>
@@ -7923,7 +8014,7 @@
         <w:pStyle w:val="a0"/>
       </w:pPr>
       <w:bookmarkStart w:id="52" w:name="_Toc160314588"/>
-      <w:bookmarkStart w:id="53" w:name="_Toc161265017"/>
+      <w:bookmarkStart w:id="53" w:name="_Toc161265625"/>
       <w:r>
         <w:t>Готовые изделия</w:t>
       </w:r>
@@ -8083,14 +8174,27 @@
       <w:r>
         <w:t xml:space="preserve">Рисунок </w:t>
       </w:r>
-      <w:fldSimple w:instr=" SEQ Рисунок \* ARABIC ">
-        <w:r>
-          <w:rPr>
-            <w:noProof/>
-          </w:rPr>
-          <w:t>7</w:t>
-        </w:r>
-      </w:fldSimple>
+      <w:r>
+        <w:fldChar w:fldCharType="begin"/>
+      </w:r>
+      <w:r>
+        <w:instrText xml:space="preserve"> SEQ Рисунок \* ARABIC </w:instrText>
+      </w:r>
+      <w:r>
+        <w:fldChar w:fldCharType="separate"/>
+      </w:r>
+      <w:r>
+        <w:rPr>
+          <w:noProof/>
+        </w:rPr>
+        <w:t>7</w:t>
+      </w:r>
+      <w:r>
+        <w:rPr>
+          <w:noProof/>
+        </w:rPr>
+        <w:fldChar w:fldCharType="end"/>
+      </w:r>
       <w:bookmarkEnd w:id="54"/>
       <w:r>
         <w:t xml:space="preserve"> - </w:t>
@@ -8106,7 +8210,7 @@
         <w:pStyle w:val="a0"/>
       </w:pPr>
       <w:bookmarkStart w:id="56" w:name="_Toc160314589"/>
-      <w:bookmarkStart w:id="57" w:name="_Toc161265018"/>
+      <w:bookmarkStart w:id="57" w:name="_Toc161265626"/>
       <w:r>
         <w:t>Страница добавления готового изделия</w:t>
       </w:r>
@@ -8451,14 +8555,27 @@
       <w:r>
         <w:t xml:space="preserve">Рисунок </w:t>
       </w:r>
-      <w:fldSimple w:instr=" SEQ Рисунок \* ARABIC ">
-        <w:r>
-          <w:rPr>
-            <w:noProof/>
-          </w:rPr>
-          <w:t>8</w:t>
-        </w:r>
-      </w:fldSimple>
+      <w:r>
+        <w:fldChar w:fldCharType="begin"/>
+      </w:r>
+      <w:r>
+        <w:instrText xml:space="preserve"> SEQ Рисунок \* ARABIC </w:instrText>
+      </w:r>
+      <w:r>
+        <w:fldChar w:fldCharType="separate"/>
+      </w:r>
+      <w:r>
+        <w:rPr>
+          <w:noProof/>
+        </w:rPr>
+        <w:t>8</w:t>
+      </w:r>
+      <w:r>
+        <w:rPr>
+          <w:noProof/>
+        </w:rPr>
+        <w:fldChar w:fldCharType="end"/>
+      </w:r>
       <w:bookmarkEnd w:id="58"/>
       <w:r>
         <w:t xml:space="preserve"> - </w:t>
@@ -8474,7 +8591,7 @@
         <w:pStyle w:val="a0"/>
       </w:pPr>
       <w:bookmarkStart w:id="60" w:name="_Toc160314590"/>
-      <w:bookmarkStart w:id="61" w:name="_Toc161265019"/>
+      <w:bookmarkStart w:id="61" w:name="_Toc161265627"/>
       <w:r>
         <w:t>Расчет стоимости</w:t>
       </w:r>
@@ -8774,14 +8891,27 @@
       <w:r>
         <w:t xml:space="preserve">Рисунок </w:t>
       </w:r>
-      <w:fldSimple w:instr=" SEQ Рисунок \* ARABIC ">
-        <w:r>
-          <w:rPr>
-            <w:noProof/>
-          </w:rPr>
-          <w:t>9</w:t>
-        </w:r>
-      </w:fldSimple>
+      <w:r>
+        <w:fldChar w:fldCharType="begin"/>
+      </w:r>
+      <w:r>
+        <w:instrText xml:space="preserve"> SEQ Рисунок \* ARABIC </w:instrText>
+      </w:r>
+      <w:r>
+        <w:fldChar w:fldCharType="separate"/>
+      </w:r>
+      <w:r>
+        <w:rPr>
+          <w:noProof/>
+        </w:rPr>
+        <w:t>9</w:t>
+      </w:r>
+      <w:r>
+        <w:rPr>
+          <w:noProof/>
+        </w:rPr>
+        <w:fldChar w:fldCharType="end"/>
+      </w:r>
       <w:bookmarkEnd w:id="62"/>
       <w:r>
         <w:t xml:space="preserve"> - </w:t>
@@ -8797,7 +8927,7 @@
         <w:pStyle w:val="a0"/>
       </w:pPr>
       <w:bookmarkStart w:id="64" w:name="_Toc160314591"/>
-      <w:bookmarkStart w:id="65" w:name="_Toc161265020"/>
+      <w:bookmarkStart w:id="65" w:name="_Toc161265628"/>
       <w:r>
         <w:t>Издержки</w:t>
       </w:r>
@@ -9039,14 +9169,27 @@
       <w:r>
         <w:t xml:space="preserve">Рисунок </w:t>
       </w:r>
-      <w:fldSimple w:instr=" SEQ Рисунок \* ARABIC ">
-        <w:r>
-          <w:rPr>
-            <w:noProof/>
-          </w:rPr>
-          <w:t>10</w:t>
-        </w:r>
-      </w:fldSimple>
+      <w:r>
+        <w:fldChar w:fldCharType="begin"/>
+      </w:r>
+      <w:r>
+        <w:instrText xml:space="preserve"> SEQ Рисунок \* ARABIC </w:instrText>
+      </w:r>
+      <w:r>
+        <w:fldChar w:fldCharType="separate"/>
+      </w:r>
+      <w:r>
+        <w:rPr>
+          <w:noProof/>
+        </w:rPr>
+        <w:t>10</w:t>
+      </w:r>
+      <w:r>
+        <w:rPr>
+          <w:noProof/>
+        </w:rPr>
+        <w:fldChar w:fldCharType="end"/>
+      </w:r>
       <w:bookmarkEnd w:id="66"/>
       <w:r>
         <w:t xml:space="preserve"> - </w:t>
@@ -9062,7 +9205,7 @@
         <w:pStyle w:val="a0"/>
       </w:pPr>
       <w:bookmarkStart w:id="68" w:name="_Toc160314592"/>
-      <w:bookmarkStart w:id="69" w:name="_Toc161265021"/>
+      <w:bookmarkStart w:id="69" w:name="_Toc161265629"/>
       <w:r>
         <w:t>Заказы</w:t>
       </w:r>
@@ -9325,14 +9468,27 @@
       <w:r>
         <w:t xml:space="preserve">Рисунок </w:t>
       </w:r>
-      <w:fldSimple w:instr=" SEQ Рисунок \* ARABIC ">
-        <w:r>
-          <w:rPr>
-            <w:noProof/>
-          </w:rPr>
-          <w:t>11</w:t>
-        </w:r>
-      </w:fldSimple>
+      <w:r>
+        <w:fldChar w:fldCharType="begin"/>
+      </w:r>
+      <w:r>
+        <w:instrText xml:space="preserve"> SEQ Рисунок \* ARABIC </w:instrText>
+      </w:r>
+      <w:r>
+        <w:fldChar w:fldCharType="separate"/>
+      </w:r>
+      <w:r>
+        <w:rPr>
+          <w:noProof/>
+        </w:rPr>
+        <w:t>11</w:t>
+      </w:r>
+      <w:r>
+        <w:rPr>
+          <w:noProof/>
+        </w:rPr>
+        <w:fldChar w:fldCharType="end"/>
+      </w:r>
       <w:bookmarkEnd w:id="70"/>
       <w:r>
         <w:t xml:space="preserve"> - </w:t>
@@ -9348,7 +9504,7 @@
         <w:pStyle w:val="a0"/>
       </w:pPr>
       <w:bookmarkStart w:id="72" w:name="_Toc160314593"/>
-      <w:bookmarkStart w:id="73" w:name="_Toc161265022"/>
+      <w:bookmarkStart w:id="73" w:name="_Toc161265630"/>
       <w:r>
         <w:t>Отчеты</w:t>
       </w:r>
@@ -9542,14 +9698,27 @@
       <w:r>
         <w:t xml:space="preserve">Рисунок </w:t>
       </w:r>
-      <w:fldSimple w:instr=" SEQ Рисунок \* ARABIC ">
-        <w:r>
-          <w:rPr>
-            <w:noProof/>
-          </w:rPr>
-          <w:t>12</w:t>
-        </w:r>
-      </w:fldSimple>
+      <w:r>
+        <w:fldChar w:fldCharType="begin"/>
+      </w:r>
+      <w:r>
+        <w:instrText xml:space="preserve"> SEQ Рисунок \* ARABIC </w:instrText>
+      </w:r>
+      <w:r>
+        <w:fldChar w:fldCharType="separate"/>
+      </w:r>
+      <w:r>
+        <w:rPr>
+          <w:noProof/>
+        </w:rPr>
+        <w:t>12</w:t>
+      </w:r>
+      <w:r>
+        <w:rPr>
+          <w:noProof/>
+        </w:rPr>
+        <w:fldChar w:fldCharType="end"/>
+      </w:r>
       <w:bookmarkEnd w:id="74"/>
       <w:r>
         <w:t xml:space="preserve"> - </w:t>
@@ -9565,7 +9734,7 @@
         <w:pStyle w:val="a0"/>
       </w:pPr>
       <w:bookmarkStart w:id="76" w:name="_Toc160314594"/>
-      <w:bookmarkStart w:id="77" w:name="_Toc161265023"/>
+      <w:bookmarkStart w:id="77" w:name="_Toc161265631"/>
       <w:r>
         <w:t>Объединение в группу</w:t>
       </w:r>
@@ -9788,14 +9957,27 @@
       <w:r>
         <w:t xml:space="preserve">Рисунок </w:t>
       </w:r>
-      <w:fldSimple w:instr=" SEQ Рисунок \* ARABIC ">
-        <w:r>
-          <w:rPr>
-            <w:noProof/>
-          </w:rPr>
-          <w:t>13</w:t>
-        </w:r>
-      </w:fldSimple>
+      <w:r>
+        <w:fldChar w:fldCharType="begin"/>
+      </w:r>
+      <w:r>
+        <w:instrText xml:space="preserve"> SEQ Рисунок \* ARABIC </w:instrText>
+      </w:r>
+      <w:r>
+        <w:fldChar w:fldCharType="separate"/>
+      </w:r>
+      <w:r>
+        <w:rPr>
+          <w:noProof/>
+        </w:rPr>
+        <w:t>13</w:t>
+      </w:r>
+      <w:r>
+        <w:rPr>
+          <w:noProof/>
+        </w:rPr>
+        <w:fldChar w:fldCharType="end"/>
+      </w:r>
       <w:bookmarkEnd w:id="78"/>
       <w:r>
         <w:t xml:space="preserve"> - </w:t>
@@ -9821,8 +10003,8 @@
         </w:rPr>
       </w:pPr>
       <w:bookmarkStart w:id="80" w:name="_Toc160314599"/>
-      <w:bookmarkStart w:id="81" w:name="_Toc161265024"/>
-      <w:bookmarkStart w:id="82" w:name="_Toc160314595"/>
+      <w:bookmarkStart w:id="81" w:name="_Toc160314595"/>
+      <w:bookmarkStart w:id="82" w:name="_Toc161265632"/>
       <w:r>
         <w:rPr>
           <w:rFonts w:eastAsia="DejaVu Sans Condensed"/>
@@ -9831,7 +10013,7 @@
         <w:t>Описание целевой аудитории и ее потребностей</w:t>
       </w:r>
       <w:bookmarkEnd w:id="80"/>
-      <w:bookmarkEnd w:id="81"/>
+      <w:bookmarkEnd w:id="82"/>
     </w:p>
     <w:p>
       <w:pPr>
@@ -9903,7 +10085,7 @@
           <w:rFonts w:eastAsia="DejaVu Sans Condensed"/>
         </w:rPr>
       </w:pPr>
-      <w:bookmarkStart w:id="83" w:name="_Toc161265025"/>
+      <w:bookmarkStart w:id="83" w:name="_Toc161265633"/>
       <w:r>
         <w:rPr>
           <w:rFonts w:eastAsia="DejaVu Sans Condensed"/>
@@ -9917,7 +10099,7 @@
         </w:rPr>
         <w:t>пределение пользовательских сценариев</w:t>
       </w:r>
-      <w:bookmarkEnd w:id="82"/>
+      <w:bookmarkEnd w:id="81"/>
       <w:bookmarkEnd w:id="83"/>
     </w:p>
     <w:p>
@@ -10064,14 +10246,27 @@
       <w:r>
         <w:t xml:space="preserve">Рисунок </w:t>
       </w:r>
-      <w:fldSimple w:instr=" SEQ Рисунок \* ARABIC ">
-        <w:r>
-          <w:rPr>
-            <w:noProof/>
-          </w:rPr>
-          <w:t>14</w:t>
-        </w:r>
-      </w:fldSimple>
+      <w:r>
+        <w:fldChar w:fldCharType="begin"/>
+      </w:r>
+      <w:r>
+        <w:instrText xml:space="preserve"> SEQ Рисунок \* ARABIC </w:instrText>
+      </w:r>
+      <w:r>
+        <w:fldChar w:fldCharType="separate"/>
+      </w:r>
+      <w:r>
+        <w:rPr>
+          <w:noProof/>
+        </w:rPr>
+        <w:t>14</w:t>
+      </w:r>
+      <w:r>
+        <w:rPr>
+          <w:noProof/>
+        </w:rPr>
+        <w:fldChar w:fldCharType="end"/>
+      </w:r>
       <w:bookmarkEnd w:id="84"/>
       <w:r>
         <w:t xml:space="preserve"> - </w:t>
@@ -10154,14 +10349,27 @@
       <w:r>
         <w:t xml:space="preserve">Рисунок </w:t>
       </w:r>
-      <w:fldSimple w:instr=" SEQ Рисунок \* ARABIC ">
-        <w:r>
-          <w:rPr>
-            <w:noProof/>
-          </w:rPr>
-          <w:t>15</w:t>
-        </w:r>
-      </w:fldSimple>
+      <w:r>
+        <w:fldChar w:fldCharType="begin"/>
+      </w:r>
+      <w:r>
+        <w:instrText xml:space="preserve"> SEQ Рисунок \* ARABIC </w:instrText>
+      </w:r>
+      <w:r>
+        <w:fldChar w:fldCharType="separate"/>
+      </w:r>
+      <w:r>
+        <w:rPr>
+          <w:noProof/>
+        </w:rPr>
+        <w:t>15</w:t>
+      </w:r>
+      <w:r>
+        <w:rPr>
+          <w:noProof/>
+        </w:rPr>
+        <w:fldChar w:fldCharType="end"/>
+      </w:r>
       <w:r>
         <w:t xml:space="preserve"> - </w:t>
       </w:r>
@@ -10229,14 +10437,27 @@
       <w:r>
         <w:t xml:space="preserve">Рисунок </w:t>
       </w:r>
-      <w:fldSimple w:instr=" SEQ Рисунок \* ARABIC ">
-        <w:r>
-          <w:rPr>
-            <w:noProof/>
-          </w:rPr>
-          <w:t>16</w:t>
-        </w:r>
-      </w:fldSimple>
+      <w:r>
+        <w:fldChar w:fldCharType="begin"/>
+      </w:r>
+      <w:r>
+        <w:instrText xml:space="preserve"> SEQ Рисунок \* ARABIC </w:instrText>
+      </w:r>
+      <w:r>
+        <w:fldChar w:fldCharType="separate"/>
+      </w:r>
+      <w:r>
+        <w:rPr>
+          <w:noProof/>
+        </w:rPr>
+        <w:t>16</w:t>
+      </w:r>
+      <w:r>
+        <w:rPr>
+          <w:noProof/>
+        </w:rPr>
+        <w:fldChar w:fldCharType="end"/>
+      </w:r>
       <w:r>
         <w:t xml:space="preserve"> - </w:t>
       </w:r>
@@ -10303,14 +10524,27 @@
       <w:r>
         <w:t xml:space="preserve">Рисунок </w:t>
       </w:r>
-      <w:fldSimple w:instr=" SEQ Рисунок \* ARABIC ">
-        <w:r>
-          <w:rPr>
-            <w:noProof/>
-          </w:rPr>
-          <w:t>17</w:t>
-        </w:r>
-      </w:fldSimple>
+      <w:r>
+        <w:fldChar w:fldCharType="begin"/>
+      </w:r>
+      <w:r>
+        <w:instrText xml:space="preserve"> SEQ Рисунок \* ARABIC </w:instrText>
+      </w:r>
+      <w:r>
+        <w:fldChar w:fldCharType="separate"/>
+      </w:r>
+      <w:r>
+        <w:rPr>
+          <w:noProof/>
+        </w:rPr>
+        <w:t>17</w:t>
+      </w:r>
+      <w:r>
+        <w:rPr>
+          <w:noProof/>
+        </w:rPr>
+        <w:fldChar w:fldCharType="end"/>
+      </w:r>
       <w:r>
         <w:t xml:space="preserve"> - </w:t>
       </w:r>
@@ -10329,7 +10563,7 @@
         </w:rPr>
       </w:pPr>
       <w:bookmarkStart w:id="86" w:name="_Toc160314596"/>
-      <w:bookmarkStart w:id="87" w:name="_Toc161265026"/>
+      <w:bookmarkStart w:id="87" w:name="_Toc161265634"/>
       <w:r>
         <w:rPr>
           <w:rFonts w:eastAsia="DejaVu Sans Condensed"/>
@@ -10651,14 +10885,27 @@
       <w:r>
         <w:t xml:space="preserve">Рисунок </w:t>
       </w:r>
-      <w:fldSimple w:instr=" SEQ Рисунок \* ARABIC ">
-        <w:r>
-          <w:rPr>
-            <w:noProof/>
-          </w:rPr>
-          <w:t>18</w:t>
-        </w:r>
-      </w:fldSimple>
+      <w:r>
+        <w:fldChar w:fldCharType="begin"/>
+      </w:r>
+      <w:r>
+        <w:instrText xml:space="preserve"> SEQ Рисунок \* ARABIC </w:instrText>
+      </w:r>
+      <w:r>
+        <w:fldChar w:fldCharType="separate"/>
+      </w:r>
+      <w:r>
+        <w:rPr>
+          <w:noProof/>
+        </w:rPr>
+        <w:t>18</w:t>
+      </w:r>
+      <w:r>
+        <w:rPr>
+          <w:noProof/>
+        </w:rPr>
+        <w:fldChar w:fldCharType="end"/>
+      </w:r>
       <w:bookmarkEnd w:id="88"/>
       <w:r>
         <w:t xml:space="preserve"> - </w:t>
@@ -10784,14 +11031,27 @@
       <w:r>
         <w:t xml:space="preserve">Рисунок </w:t>
       </w:r>
-      <w:fldSimple w:instr=" SEQ Рисунок \* ARABIC ">
-        <w:r>
-          <w:rPr>
-            <w:noProof/>
-          </w:rPr>
-          <w:t>19</w:t>
-        </w:r>
-      </w:fldSimple>
+      <w:r>
+        <w:fldChar w:fldCharType="begin"/>
+      </w:r>
+      <w:r>
+        <w:instrText xml:space="preserve"> SEQ Рисунок \* ARABIC </w:instrText>
+      </w:r>
+      <w:r>
+        <w:fldChar w:fldCharType="separate"/>
+      </w:r>
+      <w:r>
+        <w:rPr>
+          <w:noProof/>
+        </w:rPr>
+        <w:t>19</w:t>
+      </w:r>
+      <w:r>
+        <w:rPr>
+          <w:noProof/>
+        </w:rPr>
+        <w:fldChar w:fldCharType="end"/>
+      </w:r>
       <w:bookmarkEnd w:id="90"/>
       <w:r>
         <w:t xml:space="preserve"> -</w:t>
@@ -10872,14 +11132,27 @@
       <w:r>
         <w:t xml:space="preserve">Рисунок </w:t>
       </w:r>
-      <w:fldSimple w:instr=" SEQ Рисунок \* ARABIC ">
-        <w:r>
-          <w:rPr>
-            <w:noProof/>
-          </w:rPr>
-          <w:t>20</w:t>
-        </w:r>
-      </w:fldSimple>
+      <w:r>
+        <w:fldChar w:fldCharType="begin"/>
+      </w:r>
+      <w:r>
+        <w:instrText xml:space="preserve"> SEQ Рисунок \* ARABIC </w:instrText>
+      </w:r>
+      <w:r>
+        <w:fldChar w:fldCharType="separate"/>
+      </w:r>
+      <w:r>
+        <w:rPr>
+          <w:noProof/>
+        </w:rPr>
+        <w:t>20</w:t>
+      </w:r>
+      <w:r>
+        <w:rPr>
+          <w:noProof/>
+        </w:rPr>
+        <w:fldChar w:fldCharType="end"/>
+      </w:r>
       <w:r>
         <w:t xml:space="preserve"> – Диаграмма последовательности для авторизации пользователя</w:t>
       </w:r>
@@ -10892,7 +11165,7 @@
         </w:rPr>
       </w:pPr>
       <w:bookmarkStart w:id="91" w:name="_Toc160314597"/>
-      <w:bookmarkStart w:id="92" w:name="_Toc161265027"/>
+      <w:bookmarkStart w:id="92" w:name="_Toc161265635"/>
       <w:r>
         <w:rPr>
           <w:rFonts w:eastAsia="DejaVu Sans Condensed"/>
@@ -11480,14 +11753,27 @@
       <w:r>
         <w:t xml:space="preserve">Рисунок </w:t>
       </w:r>
-      <w:fldSimple w:instr=" SEQ Рисунок \* ARABIC ">
-        <w:r>
-          <w:rPr>
-            <w:noProof/>
-          </w:rPr>
-          <w:t>21</w:t>
-        </w:r>
-      </w:fldSimple>
+      <w:r>
+        <w:fldChar w:fldCharType="begin"/>
+      </w:r>
+      <w:r>
+        <w:instrText xml:space="preserve"> SEQ Рисунок \* ARABIC </w:instrText>
+      </w:r>
+      <w:r>
+        <w:fldChar w:fldCharType="separate"/>
+      </w:r>
+      <w:r>
+        <w:rPr>
+          <w:noProof/>
+        </w:rPr>
+        <w:t>21</w:t>
+      </w:r>
+      <w:r>
+        <w:rPr>
+          <w:noProof/>
+        </w:rPr>
+        <w:fldChar w:fldCharType="end"/>
+      </w:r>
       <w:bookmarkEnd w:id="93"/>
       <w:r>
         <w:t xml:space="preserve"> – Диаграмма прецедентов</w:t>
@@ -11567,14 +11853,30 @@
       <w:r>
         <w:t xml:space="preserve">Рисунок </w:t>
       </w:r>
-      <w:fldSimple w:instr=" SEQ Рисунок \* ARABIC ">
-        <w:r>
-          <w:rPr>
-            <w:noProof/>
-          </w:rPr>
-          <w:t>22</w:t>
-        </w:r>
-      </w:fldSimple>
+      <w:r>
+        <w:fldChar w:fldCharType="begin"/>
+      </w:r>
+      <w:r>
+        <w:instrText xml:space="preserve"> SEQ Рисунок </w:instrText>
+      </w:r>
+      <w:r>
+        <w:instrText xml:space="preserve">\* ARABIC </w:instrText>
+      </w:r>
+      <w:r>
+        <w:fldChar w:fldCharType="separate"/>
+      </w:r>
+      <w:r>
+        <w:rPr>
+          <w:noProof/>
+        </w:rPr>
+        <w:t>22</w:t>
+      </w:r>
+      <w:r>
+        <w:rPr>
+          <w:noProof/>
+        </w:rPr>
+        <w:fldChar w:fldCharType="end"/>
+      </w:r>
       <w:r>
         <w:t xml:space="preserve"> - Диаграмма прецедентов для авторизованного пользователя часть 2 из 3</w:t>
       </w:r>
@@ -11638,14 +11940,27 @@
       <w:r>
         <w:t xml:space="preserve">Рисунок </w:t>
       </w:r>
-      <w:fldSimple w:instr=" SEQ Рисунок \* ARABIC ">
-        <w:r>
-          <w:rPr>
-            <w:noProof/>
-          </w:rPr>
-          <w:t>23</w:t>
-        </w:r>
-      </w:fldSimple>
+      <w:r>
+        <w:fldChar w:fldCharType="begin"/>
+      </w:r>
+      <w:r>
+        <w:instrText xml:space="preserve"> SEQ Рисунок \* ARABIC </w:instrText>
+      </w:r>
+      <w:r>
+        <w:fldChar w:fldCharType="separate"/>
+      </w:r>
+      <w:r>
+        <w:rPr>
+          <w:noProof/>
+        </w:rPr>
+        <w:t>23</w:t>
+      </w:r>
+      <w:r>
+        <w:rPr>
+          <w:noProof/>
+        </w:rPr>
+        <w:fldChar w:fldCharType="end"/>
+      </w:r>
       <w:r>
         <w:t xml:space="preserve"> - Диаграмма прецедентов для авторизованного пользователя часть 3 из 3</w:t>
       </w:r>
@@ -11806,14 +12121,27 @@
       <w:r>
         <w:t xml:space="preserve">Рисунок </w:t>
       </w:r>
-      <w:fldSimple w:instr=" SEQ Рисунок \* ARABIC ">
-        <w:r>
-          <w:rPr>
-            <w:noProof/>
-          </w:rPr>
-          <w:t>24</w:t>
-        </w:r>
-      </w:fldSimple>
+      <w:r>
+        <w:fldChar w:fldCharType="begin"/>
+      </w:r>
+      <w:r>
+        <w:instrText xml:space="preserve"> SEQ Рисунок \* ARABIC </w:instrText>
+      </w:r>
+      <w:r>
+        <w:fldChar w:fldCharType="separate"/>
+      </w:r>
+      <w:r>
+        <w:rPr>
+          <w:noProof/>
+        </w:rPr>
+        <w:t>24</w:t>
+      </w:r>
+      <w:r>
+        <w:rPr>
+          <w:noProof/>
+        </w:rPr>
+        <w:fldChar w:fldCharType="end"/>
+      </w:r>
       <w:bookmarkEnd w:id="94"/>
       <w:r>
         <w:t xml:space="preserve"> - </w:t>
@@ -11910,14 +12238,27 @@
       <w:r>
         <w:t xml:space="preserve">Рисунок </w:t>
       </w:r>
-      <w:fldSimple w:instr=" SEQ Рисунок \* ARABIC ">
-        <w:r>
-          <w:rPr>
-            <w:noProof/>
-          </w:rPr>
-          <w:t>25</w:t>
-        </w:r>
-      </w:fldSimple>
+      <w:r>
+        <w:fldChar w:fldCharType="begin"/>
+      </w:r>
+      <w:r>
+        <w:instrText xml:space="preserve"> SEQ Рисунок \* ARABIC </w:instrText>
+      </w:r>
+      <w:r>
+        <w:fldChar w:fldCharType="separate"/>
+      </w:r>
+      <w:r>
+        <w:rPr>
+          <w:noProof/>
+        </w:rPr>
+        <w:t>25</w:t>
+      </w:r>
+      <w:r>
+        <w:rPr>
+          <w:noProof/>
+        </w:rPr>
+        <w:fldChar w:fldCharType="end"/>
+      </w:r>
       <w:r>
         <w:t xml:space="preserve"> - </w:t>
       </w:r>
@@ -12010,14 +12351,27 @@
       <w:r>
         <w:t xml:space="preserve">Рисунок </w:t>
       </w:r>
-      <w:fldSimple w:instr=" SEQ Рисунок \* ARABIC ">
-        <w:r>
-          <w:rPr>
-            <w:noProof/>
-          </w:rPr>
-          <w:t>26</w:t>
-        </w:r>
-      </w:fldSimple>
+      <w:r>
+        <w:fldChar w:fldCharType="begin"/>
+      </w:r>
+      <w:r>
+        <w:instrText xml:space="preserve"> SEQ Рисунок \* ARABIC </w:instrText>
+      </w:r>
+      <w:r>
+        <w:fldChar w:fldCharType="separate"/>
+      </w:r>
+      <w:r>
+        <w:rPr>
+          <w:noProof/>
+        </w:rPr>
+        <w:t>26</w:t>
+      </w:r>
+      <w:r>
+        <w:rPr>
+          <w:noProof/>
+        </w:rPr>
+        <w:fldChar w:fldCharType="end"/>
+      </w:r>
       <w:r>
         <w:t xml:space="preserve"> - </w:t>
       </w:r>
@@ -12105,14 +12459,27 @@
       <w:r>
         <w:t xml:space="preserve">Рисунок </w:t>
       </w:r>
-      <w:fldSimple w:instr=" SEQ Рисунок \* ARABIC ">
-        <w:r>
-          <w:rPr>
-            <w:noProof/>
-          </w:rPr>
-          <w:t>27</w:t>
-        </w:r>
-      </w:fldSimple>
+      <w:r>
+        <w:fldChar w:fldCharType="begin"/>
+      </w:r>
+      <w:r>
+        <w:instrText xml:space="preserve"> SEQ Рисунок \* ARABIC </w:instrText>
+      </w:r>
+      <w:r>
+        <w:fldChar w:fldCharType="separate"/>
+      </w:r>
+      <w:r>
+        <w:rPr>
+          <w:noProof/>
+        </w:rPr>
+        <w:t>27</w:t>
+      </w:r>
+      <w:r>
+        <w:rPr>
+          <w:noProof/>
+        </w:rPr>
+        <w:fldChar w:fldCharType="end"/>
+      </w:r>
       <w:r>
         <w:t xml:space="preserve"> - </w:t>
       </w:r>
@@ -12200,14 +12567,27 @@
       <w:r>
         <w:t xml:space="preserve">Рисунок </w:t>
       </w:r>
-      <w:fldSimple w:instr=" SEQ Рисунок \* ARABIC ">
-        <w:r>
-          <w:rPr>
-            <w:noProof/>
-          </w:rPr>
-          <w:t>28</w:t>
-        </w:r>
-      </w:fldSimple>
+      <w:r>
+        <w:fldChar w:fldCharType="begin"/>
+      </w:r>
+      <w:r>
+        <w:instrText xml:space="preserve"> SEQ Рисунок \* ARABIC </w:instrText>
+      </w:r>
+      <w:r>
+        <w:fldChar w:fldCharType="separate"/>
+      </w:r>
+      <w:r>
+        <w:rPr>
+          <w:noProof/>
+        </w:rPr>
+        <w:t>28</w:t>
+      </w:r>
+      <w:r>
+        <w:rPr>
+          <w:noProof/>
+        </w:rPr>
+        <w:fldChar w:fldCharType="end"/>
+      </w:r>
       <w:r>
         <w:t xml:space="preserve"> - </w:t>
       </w:r>
@@ -12295,14 +12675,27 @@
       <w:r>
         <w:t xml:space="preserve">Рисунок </w:t>
       </w:r>
-      <w:fldSimple w:instr=" SEQ Рисунок \* ARABIC ">
-        <w:r>
-          <w:rPr>
-            <w:noProof/>
-          </w:rPr>
-          <w:t>29</w:t>
-        </w:r>
-      </w:fldSimple>
+      <w:r>
+        <w:fldChar w:fldCharType="begin"/>
+      </w:r>
+      <w:r>
+        <w:instrText xml:space="preserve"> SEQ Рисунок \* ARABIC </w:instrText>
+      </w:r>
+      <w:r>
+        <w:fldChar w:fldCharType="separate"/>
+      </w:r>
+      <w:r>
+        <w:rPr>
+          <w:noProof/>
+        </w:rPr>
+        <w:t>29</w:t>
+      </w:r>
+      <w:r>
+        <w:rPr>
+          <w:noProof/>
+        </w:rPr>
+        <w:fldChar w:fldCharType="end"/>
+      </w:r>
       <w:r>
         <w:t xml:space="preserve"> - </w:t>
       </w:r>
@@ -12389,14 +12782,27 @@
       <w:r>
         <w:t xml:space="preserve">Рисунок </w:t>
       </w:r>
-      <w:fldSimple w:instr=" SEQ Рисунок \* ARABIC ">
-        <w:r>
-          <w:rPr>
-            <w:noProof/>
-          </w:rPr>
-          <w:t>30</w:t>
-        </w:r>
-      </w:fldSimple>
+      <w:r>
+        <w:fldChar w:fldCharType="begin"/>
+      </w:r>
+      <w:r>
+        <w:instrText xml:space="preserve"> SEQ Рисунок \* ARABIC </w:instrText>
+      </w:r>
+      <w:r>
+        <w:fldChar w:fldCharType="separate"/>
+      </w:r>
+      <w:r>
+        <w:rPr>
+          <w:noProof/>
+        </w:rPr>
+        <w:t>30</w:t>
+      </w:r>
+      <w:r>
+        <w:rPr>
+          <w:noProof/>
+        </w:rPr>
+        <w:fldChar w:fldCharType="end"/>
+      </w:r>
       <w:r>
         <w:t xml:space="preserve"> - </w:t>
       </w:r>
@@ -12483,14 +12889,27 @@
       <w:r>
         <w:t xml:space="preserve">Рисунок </w:t>
       </w:r>
-      <w:fldSimple w:instr=" SEQ Рисунок \* ARABIC ">
-        <w:r>
-          <w:rPr>
-            <w:noProof/>
-          </w:rPr>
-          <w:t>31</w:t>
-        </w:r>
-      </w:fldSimple>
+      <w:r>
+        <w:fldChar w:fldCharType="begin"/>
+      </w:r>
+      <w:r>
+        <w:instrText xml:space="preserve"> SEQ Рисунок \* ARABIC </w:instrText>
+      </w:r>
+      <w:r>
+        <w:fldChar w:fldCharType="separate"/>
+      </w:r>
+      <w:r>
+        <w:rPr>
+          <w:noProof/>
+        </w:rPr>
+        <w:t>31</w:t>
+      </w:r>
+      <w:r>
+        <w:rPr>
+          <w:noProof/>
+        </w:rPr>
+        <w:fldChar w:fldCharType="end"/>
+      </w:r>
       <w:r>
         <w:t xml:space="preserve"> - </w:t>
       </w:r>
@@ -12509,7 +12928,7 @@
         </w:rPr>
       </w:pPr>
       <w:bookmarkStart w:id="96" w:name="_Toc160314598"/>
-      <w:bookmarkStart w:id="97" w:name="_Toc161265028"/>
+      <w:bookmarkStart w:id="97" w:name="_Toc161265636"/>
       <w:r>
         <w:rPr>
           <w:rFonts w:eastAsia="DejaVu Sans Condensed"/>
@@ -12833,14 +13252,27 @@
       <w:r>
         <w:t xml:space="preserve">Рисунок </w:t>
       </w:r>
-      <w:fldSimple w:instr=" SEQ Рисунок \* ARABIC ">
-        <w:r>
-          <w:rPr>
-            <w:noProof/>
-          </w:rPr>
-          <w:t>32</w:t>
-        </w:r>
-      </w:fldSimple>
+      <w:r>
+        <w:fldChar w:fldCharType="begin"/>
+      </w:r>
+      <w:r>
+        <w:instrText xml:space="preserve"> SEQ Рисунок \* ARABIC </w:instrText>
+      </w:r>
+      <w:r>
+        <w:fldChar w:fldCharType="separate"/>
+      </w:r>
+      <w:r>
+        <w:rPr>
+          <w:noProof/>
+        </w:rPr>
+        <w:t>32</w:t>
+      </w:r>
+      <w:r>
+        <w:rPr>
+          <w:noProof/>
+        </w:rPr>
+        <w:fldChar w:fldCharType="end"/>
+      </w:r>
       <w:bookmarkEnd w:id="98"/>
       <w:r>
         <w:t xml:space="preserve"> - </w:t>
@@ -13002,14 +13434,27 @@
       <w:r>
         <w:t xml:space="preserve">Рисунок </w:t>
       </w:r>
-      <w:fldSimple w:instr=" SEQ Рисунок \* ARABIC ">
-        <w:r>
-          <w:rPr>
-            <w:noProof/>
-          </w:rPr>
-          <w:t>33</w:t>
-        </w:r>
-      </w:fldSimple>
+      <w:r>
+        <w:fldChar w:fldCharType="begin"/>
+      </w:r>
+      <w:r>
+        <w:instrText xml:space="preserve"> SEQ Рисунок \* ARABIC </w:instrText>
+      </w:r>
+      <w:r>
+        <w:fldChar w:fldCharType="separate"/>
+      </w:r>
+      <w:r>
+        <w:rPr>
+          <w:noProof/>
+        </w:rPr>
+        <w:t>33</w:t>
+      </w:r>
+      <w:r>
+        <w:rPr>
+          <w:noProof/>
+        </w:rPr>
+        <w:fldChar w:fldCharType="end"/>
+      </w:r>
       <w:bookmarkEnd w:id="99"/>
       <w:r>
         <w:t xml:space="preserve"> - </w:t>
@@ -13047,7 +13492,7 @@
           <w:lang w:val="ru-RU"/>
         </w:rPr>
       </w:pPr>
-      <w:bookmarkStart w:id="100" w:name="_Toc161265029"/>
+      <w:bookmarkStart w:id="100" w:name="_Toc161265637"/>
       <w:r>
         <w:rPr>
           <w:sz w:val="28"/>
@@ -13178,7 +13623,7 @@
           <w:lang w:val="ru-RU"/>
         </w:rPr>
       </w:pPr>
-      <w:bookmarkStart w:id="101" w:name="_Toc161265030"/>
+      <w:bookmarkStart w:id="101" w:name="_Toc161265638"/>
       <w:r>
         <w:rPr>
           <w:rFonts w:eastAsia="DejaVu Sans Condensed"/>
@@ -13262,14 +13707,27 @@
       <w:r>
         <w:t xml:space="preserve">Рисунок А </w:t>
       </w:r>
-      <w:fldSimple w:instr=" SEQ Рисунок_А \* ARABIC ">
-        <w:r>
-          <w:rPr>
-            <w:noProof/>
-          </w:rPr>
-          <w:t>1</w:t>
-        </w:r>
-      </w:fldSimple>
+      <w:r>
+        <w:fldChar w:fldCharType="begin"/>
+      </w:r>
+      <w:r>
+        <w:instrText xml:space="preserve"> SEQ Рисунок_А \* ARABIC </w:instrText>
+      </w:r>
+      <w:r>
+        <w:fldChar w:fldCharType="separate"/>
+      </w:r>
+      <w:r>
+        <w:rPr>
+          <w:noProof/>
+        </w:rPr>
+        <w:t>1</w:t>
+      </w:r>
+      <w:r>
+        <w:rPr>
+          <w:noProof/>
+        </w:rPr>
+        <w:fldChar w:fldCharType="end"/>
+      </w:r>
       <w:r>
         <w:t xml:space="preserve"> – </w:t>
       </w:r>
@@ -13346,7 +13804,7 @@
           <w:rPr>
             <w:noProof/>
           </w:rPr>
-          <w:t>3</w:t>
+          <w:t>2</w:t>
         </w:r>
         <w:r>
           <w:fldChar w:fldCharType="end"/>
@@ -17352,7 +17810,7 @@
 </file>
 
 <file path=customXml/itemProps2.xml><?xml version="1.0" encoding="utf-8"?>
-<ds:datastoreItem xmlns:ds="http://schemas.openxmlformats.org/officeDocument/2006/customXml" ds:itemID="{6C171A1C-043A-4D79-9CC4-4D6319697E42}">
+<ds:datastoreItem xmlns:ds="http://schemas.openxmlformats.org/officeDocument/2006/customXml" ds:itemID="{D89297BA-7E50-419B-BC2F-6B16AEB76F78}">
   <ds:schemaRefs>
     <ds:schemaRef ds:uri="http://schemas.openxmlformats.org/officeDocument/2006/bibliography"/>
   </ds:schemaRefs>

</xml_diff>